<commit_message>
added objectives and notes. see #10
</commit_message>
<xml_diff>
--- a/Architectural Choices for Mobile Experiences.docx
+++ b/Architectural Choices for Mobile Experiences.docx
@@ -1,6 +1,6 @@
 
 <file path=word/document.xml><?xml version="1.0" encoding="utf-8"?>
-<w:document xmlns:wpc="http://schemas.microsoft.com/office/word/2010/wordprocessingCanvas" xmlns:mc="http://schemas.openxmlformats.org/markup-compatibility/2006" xmlns:o="urn:schemas-microsoft-com:office:office" xmlns:r="http://schemas.openxmlformats.org/officeDocument/2006/relationships" xmlns:m="http://schemas.openxmlformats.org/officeDocument/2006/math" xmlns:v="urn:schemas-microsoft-com:vml" xmlns:wp14="http://schemas.microsoft.com/office/word/2010/wordprocessingDrawing" xmlns:wp="http://schemas.openxmlformats.org/drawingml/2006/wordprocessingDrawing" xmlns:w10="urn:schemas-microsoft-com:office:word" xmlns:w="http://schemas.openxmlformats.org/wordprocessingml/2006/main" xmlns:w14="http://schemas.microsoft.com/office/word/2010/wordml" xmlns:wpg="http://schemas.microsoft.com/office/word/2010/wordprocessingGroup" xmlns:wpi="http://schemas.microsoft.com/office/word/2010/wordprocessingInk" xmlns:wne="http://schemas.microsoft.com/office/word/2006/wordml" xmlns:wps="http://schemas.microsoft.com/office/word/2010/wordprocessingShape" mc:Ignorable="w14 wp14">
+<w:document xmlns:wpc="http://schemas.microsoft.com/office/word/2010/wordprocessingCanvas" xmlns:mo="http://schemas.microsoft.com/office/mac/office/2008/main" xmlns:mc="http://schemas.openxmlformats.org/markup-compatibility/2006" xmlns:mv="urn:schemas-microsoft-com:mac:vml" xmlns:o="urn:schemas-microsoft-com:office:office" xmlns:r="http://schemas.openxmlformats.org/officeDocument/2006/relationships" xmlns:m="http://schemas.openxmlformats.org/officeDocument/2006/math" xmlns:v="urn:schemas-microsoft-com:vml" xmlns:wp14="http://schemas.microsoft.com/office/word/2010/wordprocessingDrawing" xmlns:wp="http://schemas.openxmlformats.org/drawingml/2006/wordprocessingDrawing" xmlns:w10="urn:schemas-microsoft-com:office:word" xmlns:w="http://schemas.openxmlformats.org/wordprocessingml/2006/main" xmlns:w14="http://schemas.microsoft.com/office/word/2010/wordml" xmlns:wpg="http://schemas.microsoft.com/office/word/2010/wordprocessingGroup" xmlns:wpi="http://schemas.microsoft.com/office/word/2010/wordprocessingInk" xmlns:wne="http://schemas.microsoft.com/office/word/2006/wordml" xmlns:wps="http://schemas.microsoft.com/office/word/2010/wordprocessingShape" mc:Ignorable="w14 wp14">
   <w:body>
     <w:sdt>
       <w:sdtPr>
@@ -23,23 +23,57 @@
         </w:p>
       </w:sdtContent>
     </w:sdt>
-    <w:p/>
     <w:p>
-      <w:pPr>
-        <w:pStyle w:val="ListParagraph"/>
-        <w:numPr>
-          <w:ilvl w:val="0"/>
-          <w:numId w:val="21"/>
-        </w:numPr>
-      </w:pPr>
       <w:r>
-        <w:t xml:space="preserve">Choosing between native, web and </w:t>
+        <w:t>[Introduction]</w:t>
+      </w:r>
+    </w:p>
+    <w:p>
+      <w:pPr>
+        <w:pStyle w:val="Heading2"/>
+      </w:pPr>
+    </w:p>
+    <w:p>
+      <w:pPr>
+        <w:pStyle w:val="Heading2"/>
+      </w:pPr>
+      <w:r>
+        <w:t>Objectives</w:t>
+      </w:r>
+    </w:p>
+    <w:p>
+      <w:r>
+        <w:t xml:space="preserve">Explain the conditions that would influence an application to choose between a platform-specific (native) application, a web application, or an application that is built using web assets, but relies primarily on a browser control in a native application such as </w:t>
       </w:r>
       <w:proofErr w:type="spellStart"/>
       <w:r>
         <w:t>PhoneGap</w:t>
       </w:r>
       <w:proofErr w:type="spellEnd"/>
+      <w:r>
+        <w:t xml:space="preserve"> (hybrid?).</w:t>
+      </w:r>
+    </w:p>
+    <w:p/>
+    <w:p>
+      <w:pPr>
+        <w:pStyle w:val="Heading2"/>
+      </w:pPr>
+      <w:r>
+        <w:t>Notes</w:t>
+      </w:r>
+    </w:p>
+    <w:p>
+      <w:pPr>
+        <w:pStyle w:val="ListParagraph"/>
+        <w:numPr>
+          <w:ilvl w:val="0"/>
+          <w:numId w:val="21"/>
+        </w:numPr>
+      </w:pPr>
+      <w:r>
+        <w:t xml:space="preserve">There is already a lot of really good guidance on the web about this </w:t>
+      </w:r>
     </w:p>
     <w:p>
       <w:pPr>
@@ -49,9 +83,8 @@
           <w:numId w:val="21"/>
         </w:numPr>
       </w:pPr>
-      <w:bookmarkStart w:id="0" w:name="_GoBack"/>
       <w:r>
-        <w:t>Flow chart</w:t>
+        <w:t>Collect a half dozen or so really good links to attribute</w:t>
       </w:r>
     </w:p>
     <w:p>
@@ -63,21 +96,94 @@
         </w:numPr>
       </w:pPr>
       <w:r>
-        <w:t>Links to other articles</w:t>
+        <w:t>Summarize the major conditions that will push the app in a specific direction</w:t>
       </w:r>
     </w:p>
     <w:p>
       <w:pPr>
         <w:pStyle w:val="ListParagraph"/>
         <w:numPr>
-          <w:ilvl w:val="1"/>
+          <w:ilvl w:val="2"/>
           <w:numId w:val="21"/>
         </w:numPr>
       </w:pPr>
       <w:r>
-        <w:t>1-2 page narrative</w:t>
+        <w:t>Device features (sensor array, camera, microphone, etc.)</w:t>
       </w:r>
+    </w:p>
+    <w:p>
+      <w:pPr>
+        <w:pStyle w:val="ListParagraph"/>
+        <w:numPr>
+          <w:ilvl w:val="2"/>
+          <w:numId w:val="21"/>
+        </w:numPr>
+      </w:pPr>
+      <w:r>
+        <w:t>Importance of app store/marketplace</w:t>
+      </w:r>
+    </w:p>
+    <w:p>
+      <w:pPr>
+        <w:pStyle w:val="ListParagraph"/>
+        <w:numPr>
+          <w:ilvl w:val="2"/>
+          <w:numId w:val="21"/>
+        </w:numPr>
+      </w:pPr>
+      <w:r>
+        <w:t>Team skills/budget for developers</w:t>
+      </w:r>
+    </w:p>
+    <w:p>
+      <w:pPr>
+        <w:pStyle w:val="ListParagraph"/>
+        <w:numPr>
+          <w:ilvl w:val="2"/>
+          <w:numId w:val="21"/>
+        </w:numPr>
+      </w:pPr>
+      <w:r>
+        <w:t>Breadth of target devices</w:t>
+      </w:r>
+    </w:p>
+    <w:p>
+      <w:pPr>
+        <w:pStyle w:val="ListParagraph"/>
+        <w:numPr>
+          <w:ilvl w:val="2"/>
+          <w:numId w:val="21"/>
+        </w:numPr>
+      </w:pPr>
+      <w:r>
+        <w:t>Time to market goals</w:t>
+      </w:r>
+    </w:p>
+    <w:p>
+      <w:pPr>
+        <w:pStyle w:val="ListParagraph"/>
+        <w:numPr>
+          <w:ilvl w:val="2"/>
+          <w:numId w:val="21"/>
+        </w:numPr>
+      </w:pPr>
+      <w:r>
+        <w:t>And more ...</w:t>
+      </w:r>
+      <w:bookmarkStart w:id="0" w:name="_GoBack"/>
       <w:bookmarkEnd w:id="0"/>
+    </w:p>
+    <w:p>
+      <w:pPr>
+        <w:pStyle w:val="ListParagraph"/>
+        <w:numPr>
+          <w:ilvl w:val="0"/>
+          <w:numId w:val="21"/>
+        </w:numPr>
+      </w:pPr>
+      <w:r>
+        <w:t>Explore the opportunity to use a flow chart or other illustrative diagram</w:t>
+      </w:r>
     </w:p>
     <w:p/>
     <w:sectPr>
@@ -91,7 +197,7 @@
 </file>
 
 <file path=word/numbering.xml><?xml version="1.0" encoding="utf-8"?>
-<w:numbering xmlns:wpc="http://schemas.microsoft.com/office/word/2010/wordprocessingCanvas" xmlns:mc="http://schemas.openxmlformats.org/markup-compatibility/2006" xmlns:o="urn:schemas-microsoft-com:office:office" xmlns:r="http://schemas.openxmlformats.org/officeDocument/2006/relationships" xmlns:m="http://schemas.openxmlformats.org/officeDocument/2006/math" xmlns:v="urn:schemas-microsoft-com:vml" xmlns:wp14="http://schemas.microsoft.com/office/word/2010/wordprocessingDrawing" xmlns:wp="http://schemas.openxmlformats.org/drawingml/2006/wordprocessingDrawing" xmlns:w10="urn:schemas-microsoft-com:office:word" xmlns:w="http://schemas.openxmlformats.org/wordprocessingml/2006/main" xmlns:w14="http://schemas.microsoft.com/office/word/2010/wordml" xmlns:wpg="http://schemas.microsoft.com/office/word/2010/wordprocessingGroup" xmlns:wpi="http://schemas.microsoft.com/office/word/2010/wordprocessingInk" xmlns:wne="http://schemas.microsoft.com/office/word/2006/wordml" xmlns:wps="http://schemas.microsoft.com/office/word/2010/wordprocessingShape" mc:Ignorable="w14 wp14">
+<w:numbering xmlns:wpc="http://schemas.microsoft.com/office/word/2010/wordprocessingCanvas" xmlns:mo="http://schemas.microsoft.com/office/mac/office/2008/main" xmlns:mc="http://schemas.openxmlformats.org/markup-compatibility/2006" xmlns:mv="urn:schemas-microsoft-com:mac:vml" xmlns:o="urn:schemas-microsoft-com:office:office" xmlns:r="http://schemas.openxmlformats.org/officeDocument/2006/relationships" xmlns:m="http://schemas.openxmlformats.org/officeDocument/2006/math" xmlns:v="urn:schemas-microsoft-com:vml" xmlns:wp14="http://schemas.microsoft.com/office/word/2010/wordprocessingDrawing" xmlns:wp="http://schemas.openxmlformats.org/drawingml/2006/wordprocessingDrawing" xmlns:w10="urn:schemas-microsoft-com:office:word" xmlns:w="http://schemas.openxmlformats.org/wordprocessingml/2006/main" xmlns:w14="http://schemas.microsoft.com/office/word/2010/wordml" xmlns:wpg="http://schemas.microsoft.com/office/word/2010/wordprocessingGroup" xmlns:wpi="http://schemas.microsoft.com/office/word/2010/wordprocessingInk" xmlns:wne="http://schemas.microsoft.com/office/word/2006/wordml" xmlns:wps="http://schemas.microsoft.com/office/word/2010/wordprocessingShape" mc:Ignorable="w14 wp14">
   <w:abstractNum w:abstractNumId="0">
     <w:nsid w:val="155C1EBB"/>
     <w:multiLevelType w:val="multilevel"/>
@@ -358,7 +464,7 @@
   <w:abstractNum w:abstractNumId="2">
     <w:nsid w:val="22CF1DFA"/>
     <w:multiLevelType w:val="hybridMultilevel"/>
-    <w:tmpl w:val="6D6C6A48"/>
+    <w:tmpl w:val="9C9808C2"/>
     <w:lvl w:ilvl="0" w:tplc="04090001">
       <w:start w:val="1"/>
       <w:numFmt w:val="bullet"/>
@@ -2192,7 +2298,7 @@
       </w:pPr>
     </w:pPrDefault>
   </w:docDefaults>
-  <w:latentStyles w:defLockedState="0" w:defUIPriority="99" w:defSemiHidden="1" w:defUnhideWhenUsed="1" w:defQFormat="0" w:count="267">
+  <w:latentStyles w:defLockedState="0" w:defUIPriority="99" w:defSemiHidden="1" w:defUnhideWhenUsed="1" w:defQFormat="0" w:count="276">
     <w:lsdException w:name="Normal" w:semiHidden="0" w:uiPriority="0" w:unhideWhenUsed="0" w:qFormat="1"/>
     <w:lsdException w:name="heading 1" w:semiHidden="0" w:uiPriority="0" w:unhideWhenUsed="0" w:qFormat="1"/>
     <w:lsdException w:name="heading 2" w:uiPriority="0" w:qFormat="1"/>
@@ -2439,7 +2545,6 @@
     <w:uiPriority w:val="1"/>
     <w:semiHidden/>
     <w:unhideWhenUsed/>
-    <w:rsid w:val="00794892"/>
   </w:style>
   <w:style w:type="table" w:default="1" w:styleId="TableNormal">
     <w:name w:val="Normal Table"/>
@@ -2461,7 +2566,6 @@
     <w:uiPriority w:val="99"/>
     <w:semiHidden/>
     <w:unhideWhenUsed/>
-    <w:rsid w:val="00794892"/>
   </w:style>
   <w:style w:type="character" w:customStyle="1" w:styleId="Heading1Char">
     <w:name w:val="Heading 1 Char"/>
@@ -3668,7 +3772,7 @@
 </file>
 
 <file path=word/stylesWithEffects.xml><?xml version="1.0" encoding="utf-8"?>
-<w:styles xmlns:wpc="http://schemas.microsoft.com/office/word/2010/wordprocessingCanvas" xmlns:mc="http://schemas.openxmlformats.org/markup-compatibility/2006" xmlns:o="urn:schemas-microsoft-com:office:office" xmlns:r="http://schemas.openxmlformats.org/officeDocument/2006/relationships" xmlns:m="http://schemas.openxmlformats.org/officeDocument/2006/math" xmlns:v="urn:schemas-microsoft-com:vml" xmlns:wp14="http://schemas.microsoft.com/office/word/2010/wordprocessingDrawing" xmlns:wp="http://schemas.openxmlformats.org/drawingml/2006/wordprocessingDrawing" xmlns:w10="urn:schemas-microsoft-com:office:word" xmlns:w="http://schemas.openxmlformats.org/wordprocessingml/2006/main" xmlns:w14="http://schemas.microsoft.com/office/word/2010/wordml" xmlns:wpg="http://schemas.microsoft.com/office/word/2010/wordprocessingGroup" xmlns:wpi="http://schemas.microsoft.com/office/word/2010/wordprocessingInk" xmlns:wne="http://schemas.microsoft.com/office/word/2006/wordml" xmlns:wps="http://schemas.microsoft.com/office/word/2010/wordprocessingShape" mc:Ignorable="w14 wp14">
+<w:styles xmlns:wpc="http://schemas.microsoft.com/office/word/2010/wordprocessingCanvas" xmlns:mo="http://schemas.microsoft.com/office/mac/office/2008/main" xmlns:mc="http://schemas.openxmlformats.org/markup-compatibility/2006" xmlns:mv="urn:schemas-microsoft-com:mac:vml" xmlns:o="urn:schemas-microsoft-com:office:office" xmlns:r="http://schemas.openxmlformats.org/officeDocument/2006/relationships" xmlns:m="http://schemas.openxmlformats.org/officeDocument/2006/math" xmlns:v="urn:schemas-microsoft-com:vml" xmlns:wp14="http://schemas.microsoft.com/office/word/2010/wordprocessingDrawing" xmlns:wp="http://schemas.openxmlformats.org/drawingml/2006/wordprocessingDrawing" xmlns:w10="urn:schemas-microsoft-com:office:word" xmlns:w="http://schemas.openxmlformats.org/wordprocessingml/2006/main" xmlns:w14="http://schemas.microsoft.com/office/word/2010/wordml" xmlns:wpg="http://schemas.microsoft.com/office/word/2010/wordprocessingGroup" xmlns:wpi="http://schemas.microsoft.com/office/word/2010/wordprocessingInk" xmlns:wne="http://schemas.microsoft.com/office/word/2006/wordml" xmlns:wps="http://schemas.microsoft.com/office/word/2010/wordprocessingShape" mc:Ignorable="w14 wp14">
   <w:docDefaults>
     <w:rPrDefault>
       <w:rPr>
@@ -3684,7 +3788,7 @@
       </w:pPr>
     </w:pPrDefault>
   </w:docDefaults>
-  <w:latentStyles w:defLockedState="0" w:defUIPriority="99" w:defSemiHidden="1" w:defUnhideWhenUsed="1" w:defQFormat="0" w:count="267">
+  <w:latentStyles w:defLockedState="0" w:defUIPriority="99" w:defSemiHidden="1" w:defUnhideWhenUsed="1" w:defQFormat="0" w:count="276">
     <w:lsdException w:name="Normal" w:semiHidden="0" w:uiPriority="0" w:unhideWhenUsed="0" w:qFormat="1"/>
     <w:lsdException w:name="heading 1" w:semiHidden="0" w:uiPriority="0" w:unhideWhenUsed="0" w:qFormat="1"/>
     <w:lsdException w:name="heading 2" w:uiPriority="0" w:qFormat="1"/>
@@ -3931,7 +4035,6 @@
     <w:uiPriority w:val="1"/>
     <w:semiHidden/>
     <w:unhideWhenUsed/>
-    <w:rsid w:val="00794892"/>
   </w:style>
   <w:style w:type="table" w:default="1" w:styleId="TableNormal">
     <w:name w:val="Normal Table"/>
@@ -3953,7 +4056,6 @@
     <w:uiPriority w:val="99"/>
     <w:semiHidden/>
     <w:unhideWhenUsed/>
-    <w:rsid w:val="00794892"/>
   </w:style>
   <w:style w:type="character" w:customStyle="1" w:styleId="Heading1Char">
     <w:name w:val="Heading 1 Char"/>
@@ -5160,7 +5262,7 @@
 </file>
 
 <file path=word/glossary/document.xml><?xml version="1.0" encoding="utf-8"?>
-<w:glossaryDocument xmlns:wpc="http://schemas.microsoft.com/office/word/2010/wordprocessingCanvas" xmlns:mc="http://schemas.openxmlformats.org/markup-compatibility/2006" xmlns:o="urn:schemas-microsoft-com:office:office" xmlns:r="http://schemas.openxmlformats.org/officeDocument/2006/relationships" xmlns:m="http://schemas.openxmlformats.org/officeDocument/2006/math" xmlns:v="urn:schemas-microsoft-com:vml" xmlns:wp14="http://schemas.microsoft.com/office/word/2010/wordprocessingDrawing" xmlns:wp="http://schemas.openxmlformats.org/drawingml/2006/wordprocessingDrawing" xmlns:w10="urn:schemas-microsoft-com:office:word" xmlns:w="http://schemas.openxmlformats.org/wordprocessingml/2006/main" xmlns:w14="http://schemas.microsoft.com/office/word/2010/wordml" xmlns:wpg="http://schemas.microsoft.com/office/word/2010/wordprocessingGroup" xmlns:wpi="http://schemas.microsoft.com/office/word/2010/wordprocessingInk" xmlns:wne="http://schemas.microsoft.com/office/word/2006/wordml" xmlns:wps="http://schemas.microsoft.com/office/word/2010/wordprocessingShape" mc:Ignorable="w14 wp14">
+<w:glossaryDocument xmlns:wpc="http://schemas.microsoft.com/office/word/2010/wordprocessingCanvas" xmlns:mo="http://schemas.microsoft.com/office/mac/office/2008/main" xmlns:mc="http://schemas.openxmlformats.org/markup-compatibility/2006" xmlns:mv="urn:schemas-microsoft-com:mac:vml" xmlns:o="urn:schemas-microsoft-com:office:office" xmlns:r="http://schemas.openxmlformats.org/officeDocument/2006/relationships" xmlns:m="http://schemas.openxmlformats.org/officeDocument/2006/math" xmlns:v="urn:schemas-microsoft-com:vml" xmlns:wp14="http://schemas.microsoft.com/office/word/2010/wordprocessingDrawing" xmlns:wp="http://schemas.openxmlformats.org/drawingml/2006/wordprocessingDrawing" xmlns:w10="urn:schemas-microsoft-com:office:word" xmlns:w="http://schemas.openxmlformats.org/wordprocessingml/2006/main" xmlns:w14="http://schemas.microsoft.com/office/word/2010/wordml" xmlns:wpg="http://schemas.microsoft.com/office/word/2010/wordprocessingGroup" xmlns:wpi="http://schemas.microsoft.com/office/word/2010/wordprocessingInk" xmlns:wne="http://schemas.microsoft.com/office/word/2006/wordml" xmlns:wps="http://schemas.microsoft.com/office/word/2010/wordprocessingShape" mc:Ignorable="w14 wp14">
   <w:docParts>
     <w:docPart>
       <w:docPartPr>
@@ -5197,21 +5299,21 @@
   <w:font w:name="Times New Roman">
     <w:panose1 w:val="02020603050405020304"/>
     <w:charset w:val="00"/>
-    <w:family w:val="roman"/>
+    <w:family w:val="auto"/>
     <w:pitch w:val="variable"/>
     <w:sig w:usb0="E0002AFF" w:usb1="C0007841" w:usb2="00000009" w:usb3="00000000" w:csb0="000001FF" w:csb1="00000000"/>
   </w:font>
   <w:font w:name="Symbol">
-    <w:panose1 w:val="05050102010706020507"/>
+    <w:panose1 w:val="00000000000000000000"/>
     <w:charset w:val="02"/>
-    <w:family w:val="roman"/>
+    <w:family w:val="auto"/>
     <w:pitch w:val="variable"/>
     <w:sig w:usb0="00000000" w:usb1="10000000" w:usb2="00000000" w:usb3="00000000" w:csb0="80000000" w:csb1="00000000"/>
   </w:font>
   <w:font w:name="Verdana">
     <w:panose1 w:val="020B0604030504040204"/>
     <w:charset w:val="00"/>
-    <w:family w:val="swiss"/>
+    <w:family w:val="auto"/>
     <w:pitch w:val="variable"/>
     <w:sig w:usb0="A10006FF" w:usb1="4000205B" w:usb2="00000010" w:usb3="00000000" w:csb0="0000019F" w:csb1="00000000"/>
   </w:font>
@@ -5225,23 +5327,35 @@
   <w:font w:name="Courier New">
     <w:panose1 w:val="02070309020205020404"/>
     <w:charset w:val="00"/>
-    <w:family w:val="modern"/>
-    <w:pitch w:val="fixed"/>
+    <w:family w:val="auto"/>
+    <w:pitch w:val="variable"/>
     <w:sig w:usb0="E0002AFF" w:usb1="C0007843" w:usb2="00000009" w:usb3="00000000" w:csb0="000001FF" w:csb1="00000000"/>
   </w:font>
   <w:font w:name="Calibri">
     <w:panose1 w:val="020F0502020204030204"/>
     <w:charset w:val="00"/>
-    <w:family w:val="swiss"/>
+    <w:family w:val="auto"/>
     <w:pitch w:val="variable"/>
     <w:sig w:usb0="E10002FF" w:usb1="4000ACFF" w:usb2="00000009" w:usb3="00000000" w:csb0="0000019F" w:csb1="00000000"/>
+  </w:font>
+  <w:font w:name="ＭＳ 明朝">
+    <w:charset w:val="4E"/>
+    <w:family w:val="auto"/>
+    <w:pitch w:val="variable"/>
+    <w:sig w:usb0="00000001" w:usb1="08070000" w:usb2="00000010" w:usb3="00000000" w:csb0="00020000" w:csb1="00000000"/>
   </w:font>
   <w:font w:name="Cambria">
     <w:panose1 w:val="02040503050406030204"/>
     <w:charset w:val="00"/>
-    <w:family w:val="roman"/>
+    <w:family w:val="auto"/>
     <w:pitch w:val="variable"/>
     <w:sig w:usb0="E00002FF" w:usb1="400004FF" w:usb2="00000000" w:usb3="00000000" w:csb0="0000019F" w:csb1="00000000"/>
+  </w:font>
+  <w:font w:name="ＭＳ ゴシック">
+    <w:charset w:val="4E"/>
+    <w:family w:val="auto"/>
+    <w:pitch w:val="variable"/>
+    <w:sig w:usb0="00000001" w:usb1="08070000" w:usb2="00000010" w:usb3="00000000" w:csb0="00020000" w:csb1="00000000"/>
   </w:font>
   <w:font w:name="Franklin Gothic Condensed">
     <w:panose1 w:val="00000000000000000000"/>
@@ -5254,20 +5368,20 @@
   <w:font w:name="Arial">
     <w:panose1 w:val="020B0604020202020204"/>
     <w:charset w:val="00"/>
-    <w:family w:val="swiss"/>
+    <w:family w:val="auto"/>
     <w:pitch w:val="variable"/>
     <w:sig w:usb0="E0002AFF" w:usb1="C0007843" w:usb2="00000009" w:usb3="00000000" w:csb0="000001FF" w:csb1="00000000"/>
   </w:font>
   <w:font w:name="Consolas">
     <w:panose1 w:val="020B0609020204030204"/>
     <w:charset w:val="00"/>
-    <w:family w:val="modern"/>
-    <w:pitch w:val="fixed"/>
+    <w:family w:val="auto"/>
+    <w:pitch w:val="variable"/>
     <w:sig w:usb0="E10002FF" w:usb1="4000FCFF" w:usb2="00000009" w:usb3="00000000" w:csb0="0000019F" w:csb1="00000000"/>
   </w:font>
   <w:font w:name="Batang">
     <w:altName w:val="바탕"/>
-    <w:panose1 w:val="02030600000101010101"/>
+    <w:panose1 w:val="00000000000000000000"/>
     <w:charset w:val="81"/>
     <w:family w:val="auto"/>
     <w:notTrueType/>
@@ -5277,9 +5391,9 @@
   <w:font w:name="Tahoma">
     <w:panose1 w:val="020B0604030504040204"/>
     <w:charset w:val="00"/>
-    <w:family w:val="swiss"/>
+    <w:family w:val="auto"/>
     <w:pitch w:val="variable"/>
-    <w:sig w:usb0="E1002EFF" w:usb1="C000605B" w:usb2="00000029" w:usb3="00000000" w:csb0="000101FF" w:csb1="00000000"/>
+    <w:sig w:usb0="00000003" w:usb1="00000000" w:usb2="00000000" w:usb3="00000000" w:csb0="00000001" w:csb1="00000000"/>
   </w:font>
 </w:fonts>
 </file>
@@ -5299,6 +5413,7 @@
   <w:rsids>
     <w:rsidRoot w:val="00587E7A"/>
     <w:rsid w:val="00587E7A"/>
+    <w:rsid w:val="00F0205C"/>
   </w:rsids>
   <m:mathPr>
     <m:mathFont m:val="Cambria Math"/>
@@ -5313,8 +5428,9 @@
     <m:intLim m:val="subSup"/>
     <m:naryLim m:val="undOvr"/>
   </m:mathPr>
-  <w:themeFontLang w:val="en-US"/>
+  <w:themeFontLang w:val="en-US" w:eastAsia="ja-JP"/>
   <w:clrSchemeMapping w:bg1="light1" w:t1="dark1" w:bg2="light2" w:t2="dark2" w:accent1="accent1" w:accent2="accent2" w:accent3="accent3" w:accent4="accent4" w:accent5="accent5" w:accent6="accent6" w:hyperlink="hyperlink" w:followedHyperlink="followedHyperlink"/>
+  <w:doNotAutoCompressPictures/>
   <w:decimalSymbol w:val="."/>
   <w:listSeparator w:val=","/>
 </w:settings>
@@ -5337,7 +5453,7 @@
       </w:pPr>
     </w:pPrDefault>
   </w:docDefaults>
-  <w:latentStyles w:defLockedState="0" w:defUIPriority="99" w:defSemiHidden="1" w:defUnhideWhenUsed="1" w:defQFormat="0" w:count="267">
+  <w:latentStyles w:defLockedState="0" w:defUIPriority="99" w:defSemiHidden="1" w:defUnhideWhenUsed="1" w:defQFormat="0" w:count="276">
     <w:lsdException w:name="Normal" w:semiHidden="0" w:uiPriority="0" w:unhideWhenUsed="0" w:qFormat="1"/>
     <w:lsdException w:name="heading 1" w:semiHidden="0" w:uiPriority="9" w:unhideWhenUsed="0" w:qFormat="1"/>
     <w:lsdException w:name="heading 2" w:uiPriority="9" w:qFormat="1"/>
@@ -5512,7 +5628,7 @@
     <w:basedOn w:val="DefaultParagraphFont"/>
     <w:uiPriority w:val="99"/>
     <w:semiHidden/>
-    <w:rsid w:val="00587E7A"/>
+    <w:rsid w:val="00F0205C"/>
     <w:rPr>
       <w:color w:val="808080"/>
     </w:rPr>
@@ -5521,7 +5637,7 @@
 </file>
 
 <file path=word/glossary/stylesWithEffects.xml><?xml version="1.0" encoding="utf-8"?>
-<w:styles xmlns:wpc="http://schemas.microsoft.com/office/word/2010/wordprocessingCanvas" xmlns:mc="http://schemas.openxmlformats.org/markup-compatibility/2006" xmlns:o="urn:schemas-microsoft-com:office:office" xmlns:r="http://schemas.openxmlformats.org/officeDocument/2006/relationships" xmlns:m="http://schemas.openxmlformats.org/officeDocument/2006/math" xmlns:v="urn:schemas-microsoft-com:vml" xmlns:wp14="http://schemas.microsoft.com/office/word/2010/wordprocessingDrawing" xmlns:wp="http://schemas.openxmlformats.org/drawingml/2006/wordprocessingDrawing" xmlns:w10="urn:schemas-microsoft-com:office:word" xmlns:w="http://schemas.openxmlformats.org/wordprocessingml/2006/main" xmlns:w14="http://schemas.microsoft.com/office/word/2010/wordml" xmlns:wpg="http://schemas.microsoft.com/office/word/2010/wordprocessingGroup" xmlns:wpi="http://schemas.microsoft.com/office/word/2010/wordprocessingInk" xmlns:wne="http://schemas.microsoft.com/office/word/2006/wordml" xmlns:wps="http://schemas.microsoft.com/office/word/2010/wordprocessingShape" mc:Ignorable="w14 wp14">
+<w:styles xmlns:wpc="http://schemas.microsoft.com/office/word/2010/wordprocessingCanvas" xmlns:mo="http://schemas.microsoft.com/office/mac/office/2008/main" xmlns:mc="http://schemas.openxmlformats.org/markup-compatibility/2006" xmlns:mv="urn:schemas-microsoft-com:mac:vml" xmlns:o="urn:schemas-microsoft-com:office:office" xmlns:r="http://schemas.openxmlformats.org/officeDocument/2006/relationships" xmlns:m="http://schemas.openxmlformats.org/officeDocument/2006/math" xmlns:v="urn:schemas-microsoft-com:vml" xmlns:wp14="http://schemas.microsoft.com/office/word/2010/wordprocessingDrawing" xmlns:wp="http://schemas.openxmlformats.org/drawingml/2006/wordprocessingDrawing" xmlns:w10="urn:schemas-microsoft-com:office:word" xmlns:w="http://schemas.openxmlformats.org/wordprocessingml/2006/main" xmlns:w14="http://schemas.microsoft.com/office/word/2010/wordml" xmlns:wpg="http://schemas.microsoft.com/office/word/2010/wordprocessingGroup" xmlns:wpi="http://schemas.microsoft.com/office/word/2010/wordprocessingInk" xmlns:wne="http://schemas.microsoft.com/office/word/2006/wordml" xmlns:wps="http://schemas.microsoft.com/office/word/2010/wordprocessingShape" mc:Ignorable="w14 wp14">
   <w:docDefaults>
     <w:rPrDefault>
       <w:rPr>
@@ -5537,7 +5653,7 @@
       </w:pPr>
     </w:pPrDefault>
   </w:docDefaults>
-  <w:latentStyles w:defLockedState="0" w:defUIPriority="99" w:defSemiHidden="1" w:defUnhideWhenUsed="1" w:defQFormat="0" w:count="267">
+  <w:latentStyles w:defLockedState="0" w:defUIPriority="99" w:defSemiHidden="1" w:defUnhideWhenUsed="1" w:defQFormat="0" w:count="276">
     <w:lsdException w:name="Normal" w:semiHidden="0" w:uiPriority="0" w:unhideWhenUsed="0" w:qFormat="1"/>
     <w:lsdException w:name="heading 1" w:semiHidden="0" w:uiPriority="9" w:unhideWhenUsed="0" w:qFormat="1"/>
     <w:lsdException w:name="heading 2" w:uiPriority="9" w:qFormat="1"/>
@@ -5712,7 +5828,7 @@
     <w:basedOn w:val="DefaultParagraphFont"/>
     <w:uiPriority w:val="99"/>
     <w:semiHidden/>
-    <w:rsid w:val="00587E7A"/>
+    <w:rsid w:val="00F0205C"/>
     <w:rPr>
       <w:color w:val="808080"/>
     </w:rPr>
@@ -5724,6 +5840,7 @@
 <w:webSettings xmlns:mc="http://schemas.openxmlformats.org/markup-compatibility/2006" xmlns:r="http://schemas.openxmlformats.org/officeDocument/2006/relationships" xmlns:w="http://schemas.openxmlformats.org/wordprocessingml/2006/main" xmlns:w14="http://schemas.microsoft.com/office/word/2010/wordml" mc:Ignorable="w14">
   <w:optimizeForBrowser/>
   <w:allowPNG/>
+  <w:doNotSaveAsSingleFile/>
 </w:webSettings>
 </file>
 

</xml_diff>